<commit_message>
radix sort not fnished
</commit_message>
<xml_diff>
--- a/files/sort7Radix.docx
+++ b/files/sort7Radix.docx
@@ -286,7 +286,7 @@
                                 <w:sz w:val="20"/>
                                 <w:szCs w:val="20"/>
                               </w:rPr>
-                              <w:t>(</w:t>
+                              <w:t>(0</w:t>
                             </w:r>
                             <w:r>
                               <w:rPr>
@@ -294,7 +294,7 @@
                                 <w:sz w:val="20"/>
                                 <w:szCs w:val="20"/>
                               </w:rPr>
-                              <w:t>0</w:t>
+                              <w:t>88</w:t>
                             </w:r>
                             <w:r>
                               <w:rPr>
@@ -302,7 +302,7 @@
                                 <w:sz w:val="20"/>
                                 <w:szCs w:val="20"/>
                               </w:rPr>
-                              <w:t>88</w:t>
+                              <w:t>, 074, 0</w:t>
                             </w:r>
                             <w:r>
                               <w:rPr>
@@ -310,7 +310,7 @@
                                 <w:sz w:val="20"/>
                                 <w:szCs w:val="20"/>
                               </w:rPr>
-                              <w:t xml:space="preserve">, </w:t>
+                              <w:t>85</w:t>
                             </w:r>
                             <w:r>
                               <w:rPr>
@@ -318,79 +318,7 @@
                                 <w:sz w:val="20"/>
                                 <w:szCs w:val="20"/>
                               </w:rPr>
-                              <w:t>0</w:t>
-                            </w:r>
-                            <w:r>
-                              <w:rPr>
-                                <w:color w:val="000000"/>
-                                <w:sz w:val="20"/>
-                                <w:szCs w:val="20"/>
-                              </w:rPr>
-                              <w:t xml:space="preserve">74, </w:t>
-                            </w:r>
-                            <w:r>
-                              <w:rPr>
-                                <w:color w:val="000000"/>
-                                <w:sz w:val="20"/>
-                                <w:szCs w:val="20"/>
-                              </w:rPr>
-                              <w:t>0</w:t>
-                            </w:r>
-                            <w:r>
-                              <w:rPr>
-                                <w:color w:val="000000"/>
-                                <w:sz w:val="20"/>
-                                <w:szCs w:val="20"/>
-                              </w:rPr>
-                              <w:t>85</w:t>
-                            </w:r>
-                            <w:r>
-                              <w:rPr>
-                                <w:color w:val="000000"/>
-                                <w:sz w:val="20"/>
-                                <w:szCs w:val="20"/>
-                              </w:rPr>
-                              <w:t>, 32</w:t>
-                            </w:r>
-                            <w:r>
-                              <w:rPr>
-                                <w:color w:val="000000"/>
-                                <w:sz w:val="20"/>
-                                <w:szCs w:val="20"/>
-                              </w:rPr>
-                              <w:t>0</w:t>
-                            </w:r>
-                            <w:r>
-                              <w:rPr>
-                                <w:color w:val="000000"/>
-                                <w:sz w:val="20"/>
-                                <w:szCs w:val="20"/>
-                              </w:rPr>
-                              <w:t>, 10</w:t>
-                            </w:r>
-                            <w:r>
-                              <w:rPr>
-                                <w:color w:val="000000"/>
-                                <w:sz w:val="20"/>
-                                <w:szCs w:val="20"/>
-                              </w:rPr>
-                              <w:t>2</w:t>
-                            </w:r>
-                            <w:r>
-                              <w:rPr>
-                                <w:color w:val="000000"/>
-                                <w:sz w:val="20"/>
-                                <w:szCs w:val="20"/>
-                              </w:rPr>
-                              <w:t xml:space="preserve">, </w:t>
-                            </w:r>
-                            <w:r>
-                              <w:rPr>
-                                <w:color w:val="000000"/>
-                                <w:sz w:val="20"/>
-                                <w:szCs w:val="20"/>
-                              </w:rPr>
-                              <w:t>00</w:t>
+                              <w:t>, 320, 102, 00</w:t>
                             </w:r>
                             <w:r>
                               <w:rPr>
@@ -424,7 +352,7 @@
                                 <w:sz w:val="20"/>
                                 <w:szCs w:val="20"/>
                               </w:rPr>
-                              <w:t>(</w:t>
+                              <w:t>(320, 10</w:t>
                             </w:r>
                             <w:r>
                               <w:rPr>
@@ -432,7 +360,7 @@
                                 <w:sz w:val="20"/>
                                 <w:szCs w:val="20"/>
                               </w:rPr>
-                              <w:t>320, 10</w:t>
+                              <w:t>2</w:t>
                             </w:r>
                             <w:r>
                               <w:rPr>
@@ -440,7 +368,7 @@
                                 <w:sz w:val="20"/>
                                 <w:szCs w:val="20"/>
                               </w:rPr>
-                              <w:t>2</w:t>
+                              <w:t xml:space="preserve">, </w:t>
                             </w:r>
                             <w:r>
                               <w:rPr>
@@ -448,7 +376,7 @@
                                 <w:sz w:val="20"/>
                                 <w:szCs w:val="20"/>
                               </w:rPr>
-                              <w:t xml:space="preserve">, </w:t>
+                              <w:t>0</w:t>
                             </w:r>
                             <w:r>
                               <w:rPr>
@@ -456,6 +384,30 @@
                                 <w:sz w:val="20"/>
                                 <w:szCs w:val="20"/>
                               </w:rPr>
+                              <w:t>74</w:t>
+                            </w:r>
+                            <w:r>
+                              <w:rPr>
+                                <w:color w:val="000000"/>
+                                <w:sz w:val="20"/>
+                                <w:szCs w:val="20"/>
+                              </w:rPr>
+                              <w:t>, 00</w:t>
+                            </w:r>
+                            <w:r>
+                              <w:rPr>
+                                <w:color w:val="000000"/>
+                                <w:sz w:val="20"/>
+                                <w:szCs w:val="20"/>
+                              </w:rPr>
+                              <w:t xml:space="preserve">4, </w:t>
+                            </w:r>
+                            <w:r>
+                              <w:rPr>
+                                <w:color w:val="000000"/>
+                                <w:sz w:val="20"/>
+                                <w:szCs w:val="20"/>
+                              </w:rPr>
                               <w:t>0</w:t>
                             </w:r>
                             <w:r>
@@ -464,7 +416,7 @@
                                 <w:sz w:val="20"/>
                                 <w:szCs w:val="20"/>
                               </w:rPr>
-                              <w:t>74</w:t>
+                              <w:t xml:space="preserve">85, </w:t>
                             </w:r>
                             <w:r>
                               <w:rPr>
@@ -472,7 +424,7 @@
                                 <w:sz w:val="20"/>
                                 <w:szCs w:val="20"/>
                               </w:rPr>
-                              <w:t xml:space="preserve">, </w:t>
+                              <w:t>0</w:t>
                             </w:r>
                             <w:r>
                               <w:rPr>
@@ -480,55 +432,7 @@
                                 <w:sz w:val="20"/>
                                 <w:szCs w:val="20"/>
                               </w:rPr>
-                              <w:t>00</w:t>
-                            </w:r>
-                            <w:r>
-                              <w:rPr>
-                                <w:color w:val="000000"/>
-                                <w:sz w:val="20"/>
-                                <w:szCs w:val="20"/>
-                              </w:rPr>
-                              <w:t xml:space="preserve">4, </w:t>
-                            </w:r>
-                            <w:r>
-                              <w:rPr>
-                                <w:color w:val="000000"/>
-                                <w:sz w:val="20"/>
-                                <w:szCs w:val="20"/>
-                              </w:rPr>
-                              <w:t>0</w:t>
-                            </w:r>
-                            <w:r>
-                              <w:rPr>
-                                <w:color w:val="000000"/>
-                                <w:sz w:val="20"/>
-                                <w:szCs w:val="20"/>
-                              </w:rPr>
-                              <w:t xml:space="preserve">85, </w:t>
-                            </w:r>
-                            <w:r>
-                              <w:rPr>
-                                <w:color w:val="000000"/>
-                                <w:sz w:val="20"/>
-                                <w:szCs w:val="20"/>
-                              </w:rPr>
-                              <w:t>0</w:t>
-                            </w:r>
-                            <w:r>
-                              <w:rPr>
-                                <w:color w:val="000000"/>
-                                <w:sz w:val="20"/>
-                                <w:szCs w:val="20"/>
-                              </w:rPr>
-                              <w:t>88</w:t>
-                            </w:r>
-                            <w:r>
-                              <w:rPr>
-                                <w:color w:val="000000"/>
-                                <w:sz w:val="20"/>
-                                <w:szCs w:val="20"/>
-                              </w:rPr>
-                              <w:t>)</w:t>
+                              <w:t>88)</w:t>
                             </w:r>
                             <w:r>
                               <w:rPr>
@@ -1379,23 +1283,7 @@
           <w:sz w:val="20"/>
           <w:szCs w:val="20"/>
         </w:rPr>
-        <w:t xml:space="preserve">We have written in leading 0’s to make all </w:t>
-      </w:r>
-      <w:r>
-        <w:rPr>
-          <w:color w:val="000000"/>
-          <w:sz w:val="20"/>
-          <w:szCs w:val="20"/>
-        </w:rPr>
-        <w:t xml:space="preserve">elements </w:t>
-      </w:r>
-      <w:r>
-        <w:rPr>
-          <w:color w:val="000000"/>
-          <w:sz w:val="20"/>
-          <w:szCs w:val="20"/>
-        </w:rPr>
-        <w:t xml:space="preserve">three digits long. </w:t>
+        <w:t xml:space="preserve">We have written in leading 0’s to make all elements three digits long. </w:t>
       </w:r>
       <w:r>
         <w:rPr>
@@ -1494,7 +1382,15 @@
           <w:sz w:val="20"/>
           <w:szCs w:val="20"/>
         </w:rPr>
-        <w:t xml:space="preserve">We have previously written a method </w:t>
+        <w:t xml:space="preserve">Previously written </w:t>
+      </w:r>
+      <w:r>
+        <w:rPr>
+          <w:color w:val="000000"/>
+          <w:sz w:val="20"/>
+          <w:szCs w:val="20"/>
+        </w:rPr>
+        <w:t xml:space="preserve">method </w:t>
       </w:r>
       <w:proofErr w:type="spellStart"/>
       <w:r>
@@ -1522,7 +1418,23 @@
           <w:sz w:val="20"/>
           <w:szCs w:val="20"/>
         </w:rPr>
-        <w:t xml:space="preserve">, whose specification appears at the bottom of this page. It </w:t>
+        <w:t>, whose specification appear</w:t>
+      </w:r>
+      <w:r>
+        <w:rPr>
+          <w:color w:val="000000"/>
+          <w:sz w:val="20"/>
+          <w:szCs w:val="20"/>
+        </w:rPr>
+        <w:t>s at the bottom of this page,</w:t>
+      </w:r>
+      <w:r>
+        <w:rPr>
+          <w:color w:val="000000"/>
+          <w:sz w:val="20"/>
+          <w:szCs w:val="20"/>
+        </w:rPr>
+        <w:t xml:space="preserve"> </w:t>
       </w:r>
       <w:r>
         <w:rPr>
@@ -1538,8 +1450,10 @@
           <w:sz w:val="20"/>
           <w:szCs w:val="20"/>
         </w:rPr>
-        <w:t xml:space="preserve">sorts an </w:t>
-      </w:r>
+        <w:t xml:space="preserve">sorts </w:t>
+      </w:r>
+      <w:bookmarkStart w:id="0" w:name="_GoBack"/>
+      <w:bookmarkEnd w:id="0"/>
       <w:proofErr w:type="spellStart"/>
       <w:r>
         <w:rPr>
@@ -2118,17 +2032,7 @@
           <w:sz w:val="20"/>
           <w:szCs w:val="20"/>
         </w:rPr>
-        <w:t xml:space="preserve"> radix can be used. For example, use 8 </w:t>
-      </w:r>
-      <w:bookmarkStart w:id="0" w:name="_GoBack"/>
-      <w:bookmarkEnd w:id="0"/>
-      <w:r>
-        <w:rPr>
-          <w:color w:val="000000"/>
-          <w:sz w:val="20"/>
-          <w:szCs w:val="20"/>
-        </w:rPr>
-        <w:t>instead of 10 and the sort processes octal digits.</w:t>
+        <w:t xml:space="preserve"> radix can be used. For example, use 8 instead of 10 and the sort processes octal digits.</w:t>
       </w:r>
     </w:p>
     <w:p>

</xml_diff>